<commit_message>
added rum sound to sound library added references to the abstract changed if statement to while to better match second reference
</commit_message>
<xml_diff>
--- a/A2.docx
+++ b/A2.docx
@@ -128,7 +128,7 @@
           <w:szCs w:val="20"/>
           <w:shd w:val="clear" w:color="auto" w:fill="FFFFFF"/>
         </w:rPr>
-        <w:t>force sensing r</w:t>
+        <w:t xml:space="preserve">force sensing resistor is used to &lt;???&gt;. </w:t>
       </w:r>
       <w:r>
         <w:rPr>
@@ -138,30 +138,8 @@
           <w:szCs w:val="20"/>
           <w:shd w:val="clear" w:color="auto" w:fill="FFFFFF"/>
         </w:rPr>
-        <w:t>esistor</w:t>
-      </w:r>
-      <w:r>
-        <w:rPr>
-          <w:rFonts w:ascii="Helvetica" w:hAnsi="Helvetica" w:cs="Helvetica"/>
-          <w:color w:val="212121"/>
-          <w:sz w:val="20"/>
-          <w:szCs w:val="20"/>
-          <w:shd w:val="clear" w:color="auto" w:fill="FFFFFF"/>
-        </w:rPr>
-        <w:t xml:space="preserve"> is used to &lt;???&gt;. </w:t>
-      </w:r>
-      <w:r>
-        <w:rPr>
-          <w:rFonts w:ascii="Helvetica" w:hAnsi="Helvetica" w:cs="Helvetica"/>
-          <w:color w:val="212121"/>
-          <w:sz w:val="20"/>
-          <w:szCs w:val="20"/>
-          <w:shd w:val="clear" w:color="auto" w:fill="FFFFFF"/>
-        </w:rPr>
         <w:t xml:space="preserve"> </w:t>
       </w:r>
-      <w:bookmarkStart w:id="0" w:name="_GoBack"/>
-      <w:bookmarkEnd w:id="0"/>
     </w:p>
     <w:p>
       <w:pPr>
@@ -236,9 +214,53 @@
           <w:lang w:val="en-CA"/>
         </w:rPr>
       </w:pPr>
+      <w:hyperlink r:id="rId9" w:history="1">
+        <w:r>
+          <w:rPr>
+            <w:rStyle w:val="Hyperlink"/>
+            <w:lang w:val="en-CA"/>
+          </w:rPr>
+          <w:t>http://www.hertaville.com/interfacing-an-spi-adc-mcp3008-chip-to-the-raspberry-pi-using-c.html</w:t>
+        </w:r>
+      </w:hyperlink>
+    </w:p>
+    <w:p>
+      <w:pPr>
+        <w:pStyle w:val="ListParagraph"/>
+        <w:numPr>
+          <w:ilvl w:val="0"/>
+          <w:numId w:val="1"/>
+        </w:numPr>
+        <w:rPr>
+          <w:lang w:val="en-CA"/>
+        </w:rPr>
+      </w:pPr>
+      <w:hyperlink r:id="rId10" w:history="1">
+        <w:r>
+          <w:rPr>
+            <w:rStyle w:val="Hyperlink"/>
+            <w:lang w:val="en-CA"/>
+          </w:rPr>
+          <w:t>http://drumslive.com/dir/free-loops/</w:t>
+        </w:r>
+      </w:hyperlink>
+    </w:p>
+    <w:p>
+      <w:pPr>
+        <w:pStyle w:val="ListParagraph"/>
+        <w:numPr>
+          <w:ilvl w:val="0"/>
+          <w:numId w:val="1"/>
+        </w:numPr>
+        <w:rPr>
+          <w:lang w:val="en-CA"/>
+        </w:rPr>
+      </w:pPr>
+      <w:bookmarkStart w:id="0" w:name="_GoBack"/>
+      <w:bookmarkEnd w:id="0"/>
     </w:p>
     <w:sectPr>
-      <w:headerReference w:type="default" r:id="rId9"/>
+      <w:headerReference w:type="default" r:id="rId11"/>
       <w:pgSz w:w="12240" w:h="15840"/>
       <w:pgMar w:top="1440" w:right="1440" w:bottom="1440" w:left="1440" w:header="708" w:footer="708" w:gutter="0"/>
       <w:cols w:space="708"/>

</xml_diff>

<commit_message>
commented out everything besides the potentiomiter code. added a reference
</commit_message>
<xml_diff>
--- a/A2.docx
+++ b/A2.docx
@@ -256,11 +256,32 @@
           <w:lang w:val="en-CA"/>
         </w:rPr>
       </w:pPr>
+      <w:hyperlink r:id="rId11" w:history="1">
+        <w:r>
+          <w:rPr>
+            <w:rStyle w:val="Hyperlink"/>
+            <w:lang w:val="en-CA"/>
+          </w:rPr>
+          <w:t>https://www.youtube.com/watch?v=sUZZAhVIvEU</w:t>
+        </w:r>
+      </w:hyperlink>
+    </w:p>
+    <w:p>
+      <w:pPr>
+        <w:pStyle w:val="ListParagraph"/>
+        <w:numPr>
+          <w:ilvl w:val="0"/>
+          <w:numId w:val="1"/>
+        </w:numPr>
+        <w:rPr>
+          <w:lang w:val="en-CA"/>
+        </w:rPr>
+      </w:pPr>
       <w:bookmarkStart w:id="0" w:name="_GoBack"/>
       <w:bookmarkEnd w:id="0"/>
     </w:p>
     <w:sectPr>
-      <w:headerReference w:type="default" r:id="rId11"/>
+      <w:headerReference w:type="default" r:id="rId12"/>
       <w:pgSz w:w="12240" w:h="15840"/>
       <w:pgMar w:top="1440" w:right="1440" w:bottom="1440" w:left="1440" w:header="708" w:footer="708" w:gutter="0"/>
       <w:cols w:space="708"/>

</xml_diff>

<commit_message>
added code for a buzzer output. added a sketch,  updated write up
</commit_message>
<xml_diff>
--- a/A2.docx
+++ b/A2.docx
@@ -70,91 +70,61 @@
         <w:rPr>
           <w:lang w:val="en-CA"/>
         </w:rPr>
-        <w:t>a musical instrument which takes input from the user using a number of analog input devices and produces an output of the sound of a violin and drums depending on which analog device the user interacts with</w:t>
-      </w:r>
-      <w:r>
-        <w:rPr>
-          <w:lang w:val="en-CA"/>
-        </w:rPr>
-        <w:t xml:space="preserve">. There will be a </w:t>
-      </w:r>
-      <w:r>
-        <w:rPr>
-          <w:lang w:val="en-CA"/>
-        </w:rPr>
-        <w:t>rotary p</w:t>
-      </w:r>
-      <w:r>
-        <w:rPr>
-          <w:lang w:val="en-CA"/>
-        </w:rPr>
-        <w:t>otentiometer</w:t>
-      </w:r>
-      <w:r>
-        <w:rPr>
-          <w:lang w:val="en-CA"/>
-        </w:rPr>
-        <w:t xml:space="preserve"> which the user can turn to speed up or slow down the </w:t>
-      </w:r>
-      <w:r>
-        <w:rPr>
-          <w:lang w:val="en-CA"/>
-        </w:rPr>
-        <w:t xml:space="preserve">sound of a </w:t>
-      </w:r>
-      <w:r>
-        <w:rPr>
-          <w:lang w:val="en-CA"/>
-        </w:rPr>
-        <w:t>drum beat</w:t>
-      </w:r>
-      <w:r>
-        <w:rPr>
-          <w:lang w:val="en-CA"/>
-        </w:rPr>
-        <w:t xml:space="preserve"> which provides the “base beat”</w:t>
-      </w:r>
-      <w:r>
-        <w:rPr>
-          <w:lang w:val="en-CA"/>
-        </w:rPr>
-        <w:t xml:space="preserve">. There will be </w:t>
-      </w:r>
-      <w:r>
-        <w:rPr>
-          <w:lang w:val="en-CA"/>
-        </w:rPr>
-        <w:t xml:space="preserve">2 force-sensing resistors </w:t>
-      </w:r>
-      <w:r>
-        <w:rPr>
-          <w:lang w:val="en-CA"/>
-        </w:rPr>
-        <w:t xml:space="preserve">each of which will play </w:t>
-      </w:r>
-      <w:r>
-        <w:rPr>
-          <w:lang w:val="en-CA"/>
-        </w:rPr>
-        <w:t>&lt;a note/a loop of a few notes&gt;</w:t>
-      </w:r>
-      <w:r>
-        <w:rPr>
-          <w:lang w:val="en-CA"/>
-        </w:rPr>
-        <w:t xml:space="preserve"> and if the 2 </w:t>
-      </w:r>
-      <w:r>
-        <w:rPr>
-          <w:lang w:val="en-CA"/>
-        </w:rPr>
-        <w:t>force-sensing resistors</w:t>
-      </w:r>
-      <w:r>
-        <w:rPr>
-          <w:lang w:val="en-CA"/>
-        </w:rPr>
-        <w:t xml:space="preserve"> are pressed together it will play a different &lt;note/ loop of notes&gt;. </w:t>
+        <w:t xml:space="preserve">a musical instrument which takes input from the user using </w:t>
+      </w:r>
+      <w:r>
+        <w:rPr>
+          <w:lang w:val="en-CA"/>
+        </w:rPr>
+        <w:t xml:space="preserve">force sensing resistors as </w:t>
+      </w:r>
+      <w:r>
+        <w:rPr>
+          <w:lang w:val="en-CA"/>
+        </w:rPr>
+        <w:t xml:space="preserve"> input devices</w:t>
+      </w:r>
+      <w:r>
+        <w:rPr>
+          <w:lang w:val="en-CA"/>
+        </w:rPr>
+        <w:t xml:space="preserve"> and which will produce</w:t>
+      </w:r>
+      <w:r>
+        <w:rPr>
+          <w:lang w:val="en-CA"/>
+        </w:rPr>
+        <w:t xml:space="preserve"> an output of </w:t>
+      </w:r>
+      <w:r>
+        <w:rPr>
+          <w:lang w:val="en-CA"/>
+        </w:rPr>
+        <w:t>a high or low sound from the mount buzzer</w:t>
+      </w:r>
+      <w:r>
+        <w:rPr>
+          <w:lang w:val="en-CA"/>
+        </w:rPr>
+        <w:t xml:space="preserve">. </w:t>
+      </w:r>
+      <w:r>
+        <w:rPr>
+          <w:lang w:val="en-CA"/>
+        </w:rPr>
+        <w:t xml:space="preserve">The system is made to look like a set of bongo drums the user interacts with the system by hitting the top of the “drum” just as they would with an analog bongo drum. Underneath the top of each “drum” is a force sensing resistor and </w:t>
+      </w:r>
+      <w:r>
+        <w:rPr>
+          <w:lang w:val="en-CA"/>
+        </w:rPr>
+        <w:t>the system will make a different noise</w:t>
+      </w:r>
+      <w:r>
+        <w:rPr>
+          <w:lang w:val="en-CA"/>
+        </w:rPr>
+        <w:t xml:space="preserve"> depending on which of the force sensing resistor is hit.</w:t>
       </w:r>
       <w:bookmarkStart w:id="0" w:name="_GoBack"/>
       <w:bookmarkEnd w:id="0"/>
@@ -295,13 +265,13 @@
           <w:lang w:val="en-CA"/>
         </w:rPr>
       </w:pPr>
-      <w:hyperlink r:id="rId12" w:history="1">
+      <w:hyperlink r:id="rId12" w:anchor="downloads" w:history="1">
         <w:r>
           <w:rPr>
             <w:rStyle w:val="Hyperlink"/>
             <w:lang w:val="en-CA"/>
           </w:rPr>
-          <w:t>https://hg.python.org/cpython/file/3.6/Lib/wave.py</w:t>
+          <w:t>https://pypi.python.org/pypi/Wave/0.0.2#downloads</w:t>
         </w:r>
       </w:hyperlink>
     </w:p>
@@ -316,9 +286,63 @@
           <w:lang w:val="en-CA"/>
         </w:rPr>
       </w:pPr>
+      <w:hyperlink r:id="rId13" w:history="1">
+        <w:r>
+          <w:rPr>
+            <w:rStyle w:val="Hyperlink"/>
+            <w:lang w:val="en-CA"/>
+          </w:rPr>
+          <w:t>http://raspberrypi.stackexchange.com/questions/7088/playing-audio-files-with-python</w:t>
+        </w:r>
+      </w:hyperlink>
+    </w:p>
+    <w:p>
+      <w:pPr>
+        <w:pStyle w:val="ListParagraph"/>
+        <w:numPr>
+          <w:ilvl w:val="0"/>
+          <w:numId w:val="1"/>
+        </w:numPr>
+        <w:rPr>
+          <w:lang w:val="en-CA"/>
+        </w:rPr>
+      </w:pPr>
+      <w:hyperlink r:id="rId14" w:history="1">
+        <w:r>
+          <w:rPr>
+            <w:rStyle w:val="Hyperlink"/>
+            <w:lang w:val="en-CA"/>
+          </w:rPr>
+          <w:t>http://stackoverflow.com/questions/36215093/audio-changing-speed-during-gameplay</w:t>
+        </w:r>
+      </w:hyperlink>
+    </w:p>
+    <w:p>
+      <w:pPr>
+        <w:pStyle w:val="ListParagraph"/>
+        <w:numPr>
+          <w:ilvl w:val="0"/>
+          <w:numId w:val="1"/>
+        </w:numPr>
+        <w:rPr>
+          <w:lang w:val="en-CA"/>
+        </w:rPr>
+      </w:pPr>
+    </w:p>
+    <w:p>
+      <w:pPr>
+        <w:pStyle w:val="ListParagraph"/>
+        <w:numPr>
+          <w:ilvl w:val="0"/>
+          <w:numId w:val="1"/>
+        </w:numPr>
+        <w:rPr>
+          <w:lang w:val="en-CA"/>
+        </w:rPr>
+      </w:pPr>
     </w:p>
     <w:sectPr>
-      <w:headerReference w:type="default" r:id="rId13"/>
+      <w:headerReference w:type="default" r:id="rId15"/>
       <w:pgSz w:w="12240" w:h="15840"/>
       <w:pgMar w:top="1440" w:right="1440" w:bottom="1440" w:left="1440" w:header="708" w:footer="708" w:gutter="0"/>
       <w:cols w:space="708"/>
@@ -1023,6 +1047,18 @@
       <w:u w:val="single"/>
     </w:rPr>
   </w:style>
+  <w:style w:type="character" w:styleId="FollowedHyperlink">
+    <w:name w:val="FollowedHyperlink"/>
+    <w:basedOn w:val="DefaultParagraphFont"/>
+    <w:uiPriority w:val="99"/>
+    <w:semiHidden/>
+    <w:unhideWhenUsed/>
+    <w:rsid w:val="003B0836"/>
+    <w:rPr>
+      <w:color w:val="954F72" w:themeColor="followedHyperlink"/>
+      <w:u w:val="single"/>
+    </w:rPr>
+  </w:style>
 </w:styles>
 </file>
 

</xml_diff>

<commit_message>
added references and updated document
</commit_message>
<xml_diff>
--- a/A2.docx
+++ b/A2.docx
@@ -114,6 +114,56 @@
         </w:rPr>
         <w:t>The system is made to look like a set of bongo drums the user interacts with the system by hitting the top of the “drum” just as they would with an analog bongo drum. Underneath the top of each “drum” is a force sensing resistor and the system will make a different noise depending on which of the force sensing resistor is hit.</w:t>
       </w:r>
+      <w:r>
+        <w:rPr>
+          <w:lang w:val="en-CA"/>
+        </w:rPr>
+        <w:t xml:space="preserve"> If the &lt;left&gt; “drum” is hit a violin playing a “A” note will sound and if </w:t>
+      </w:r>
+      <w:r>
+        <w:rPr>
+          <w:lang w:val="en-CA"/>
+        </w:rPr>
+        <w:t>the &lt;</w:t>
+      </w:r>
+      <w:r>
+        <w:rPr>
+          <w:lang w:val="en-CA"/>
+        </w:rPr>
+        <w:t>right</w:t>
+      </w:r>
+      <w:r>
+        <w:rPr>
+          <w:lang w:val="en-CA"/>
+        </w:rPr>
+        <w:t xml:space="preserve">&gt; “drum” is hit a violin playing a </w:t>
+      </w:r>
+      <w:r>
+        <w:rPr>
+          <w:lang w:val="en-CA"/>
+        </w:rPr>
+        <w:t>“B</w:t>
+      </w:r>
+      <w:r>
+        <w:rPr>
+          <w:lang w:val="en-CA"/>
+        </w:rPr>
+        <w:t>” note will sound</w:t>
+      </w:r>
+      <w:r>
+        <w:rPr>
+          <w:lang w:val="en-CA"/>
+        </w:rPr>
+        <w:t>.</w:t>
+      </w:r>
+      <w:r>
+        <w:rPr>
+          <w:lang w:val="en-CA"/>
+        </w:rPr>
+        <w:t xml:space="preserve"> &lt;if both drums are hit together a violin playing a “C” note will sound&gt;. &lt;there is also a button as the button is hit the system will cycle through  different modes. The system defaults to single notes, if the button is hit once the system will play a series of notes with each drum hit. If the button is hit a second time it the system will switch to “trills” (two note played very quickly). If the button is hit a third time the system will play slides (where the violinist slides his or her finger up and down a single string). And if the button is hit a fourth time the system will cycle back to single notes&gt;</w:t>
+      </w:r>
+      <w:bookmarkStart w:id="0" w:name="_GoBack"/>
+      <w:bookmarkEnd w:id="0"/>
     </w:p>
     <w:p>
       <w:pPr>
@@ -356,8 +406,15 @@
           <w:lang w:val="en-CA"/>
         </w:rPr>
       </w:pPr>
-      <w:bookmarkStart w:id="0" w:name="_GoBack"/>
-      <w:bookmarkEnd w:id="0"/>
+      <w:hyperlink r:id="rId17" w:history="1">
+        <w:r>
+          <w:rPr>
+            <w:rStyle w:val="Hyperlink"/>
+            <w:lang w:val="en-CA"/>
+          </w:rPr>
+          <w:t>http://stackoverflow.com/questions/17869101/unable-to-install-pygame-using-pip</w:t>
+        </w:r>
+      </w:hyperlink>
     </w:p>
     <w:p>
       <w:pPr>
@@ -371,8 +428,20 @@
         </w:rPr>
       </w:pPr>
     </w:p>
+    <w:p>
+      <w:pPr>
+        <w:pStyle w:val="ListParagraph"/>
+        <w:numPr>
+          <w:ilvl w:val="0"/>
+          <w:numId w:val="1"/>
+        </w:numPr>
+        <w:rPr>
+          <w:lang w:val="en-CA"/>
+        </w:rPr>
+      </w:pPr>
+    </w:p>
     <w:sectPr>
-      <w:headerReference w:type="default" r:id="rId17"/>
+      <w:headerReference w:type="default" r:id="rId18"/>
       <w:pgSz w:w="12240" w:h="15840"/>
       <w:pgMar w:top="1440" w:right="1440" w:bottom="1440" w:left="1440" w:header="708" w:footer="708" w:gutter="0"/>
       <w:cols w:space="708"/>

</xml_diff>